<commit_message>
tabelas, relatório e gráficos atualizados
</commit_message>
<xml_diff>
--- a/relatorio/analise_dados_VC_2016.docx
+++ b/relatorio/analise_dados_VC_2016.docx
@@ -46,6 +46,17 @@
     </w:p>
     <w:p>
       <w:pPr>
+        <w:pStyle w:val="SourceCode"/>
+      </w:pPr>
+      <w:r>
+        <w:rPr>
+          <w:rStyle w:val="VerbatimChar"/>
+        </w:rPr>
+        <w:t xml:space="preserve">## [1] "pt_BR.UTF-8"</w:t>
+      </w:r>
+    </w:p>
+    <w:p>
+      <w:pPr>
         <w:pStyle w:val="FirstParagraph"/>
       </w:pPr>
       <w:r>
@@ -136,7 +147,7 @@
         <w:pStyle w:val="BodyText"/>
       </w:pPr>
       <w:r>
-        <w:t xml:space="preserve">Após o levantamento dos pacientes com diagnóstico positivo para TVP (N original 493), foram excluídos 49 pacientes com informações incompletas de profilaxia medicamentosa e 36 pacientes que não fizeram uso de nenhum dos medicamentos aqui estudados. Também foram encontrados 49 prontuários com múltiplas ocorrências no período de 5 anos do estudo. Por este motivo foram excluídas 57 entradas duplicadas, preservando apenas a primeira ocorrência de cada paciente.</w:t>
+        <w:t xml:space="preserve">Após o levantamento dos pacientes com diagnóstico positivo para TVP (N original 493), foram encontrados 58 prontuários com múltiplas ocorrências no período de 5 anos do estudo. Por este motivo foram excluídas 67 entradas duplicadas, preservando apenas a primeira ocorrência de cada paciente.</w:t>
       </w:r>
     </w:p>
     <w:p>
@@ -155,15 +166,15 @@
         <w:pStyle w:val="BodyText"/>
       </w:pPr>
       <w:r>
-        <w:t xml:space="preserve">42 pacientes não tiveram o IMC calculado devido à ausência de dados de altura, peso ou ambos. 1 pacientes não tinham informação sobre TEP. Não foi encontrada informação sobre a comorbidade Cardiopatia para 53 pacientes.</w:t>
-      </w:r>
-    </w:p>
-    <w:p>
-      <w:pPr>
-        <w:pStyle w:val="BodyText"/>
-      </w:pPr>
-      <w:r>
-        <w:t xml:space="preserve">Após a aplicação dos critérios de inclusão e exclusão foram obtidas informações de 365 pacientes para este estudo.</w:t>
+        <w:t xml:space="preserve">63 pacientes não tiveram o IMC calculado devido à ausência de dados de altura, peso ou ambos. 2 pacientes não tinham informação sobre TEP. Não foi encontrada informação sobre a comorbidade Cardiopatia para 88 pacientes.</w:t>
+      </w:r>
+    </w:p>
+    <w:p>
+      <w:pPr>
+        <w:pStyle w:val="BodyText"/>
+      </w:pPr>
+      <w:r>
+        <w:t xml:space="preserve">Após a aplicação dos critérios de inclusão e exclusão foram obtidas informações de 426 pacientes para este estudo.</w:t>
       </w:r>
     </w:p>
     <w:p>
@@ -182,7 +193,7 @@
         <w:pStyle w:val="BodyText"/>
       </w:pPr>
       <w:r>
-        <w:t xml:space="preserve">No período de 2010 até 2014 foram diagnosticados pelo ecodoppler 365 pacientes com TVP. Destes 7 (1.9%) pacientes apresentaram concomitante TEP, 40 (11.0%) pacientes desenvolveram síndrome pós- trombótica e 43 (11.8%) apresentaram TVP prévia a cirurgia. A idade média (±DP) dos pacientes foi 63.6 (±16.0) anos. A média (±DP) do IMC foi de 28.4 (±6.2) e os centros que apresentaram maior percentual de tromboembolismo venoso foram o Centro de Atenção Especializada (CAE) do joelho, do quadril e do trauma (81.9%).</w:t>
+        <w:t xml:space="preserve">No período de 2010 até 2014 foram diagnosticados pelo ecodoppler 426 pacientes com TVP. Destes 8 (1,9%) pacientes apresentaram concomitante TEP, 54 (12,7%) pacientes desenvolveram síndrome pós- trombótica e 62 (14,6%) apresentaram TVP prévia a cirurgia. A idade média (±DP) dos pacientes foi 63,4 (±15,8) anos. A média (±DP) do IMC foi de 28,7 (±6,4) e os centros que apresentaram maior percentual de tromboembolismo venoso foram o Centro de Atenção Especializada (CAE) do joelho, do quadril e do trauma (81,9%).</w:t>
       </w:r>
     </w:p>
     <w:p>
@@ -201,7 +212,7 @@
         <w:pStyle w:val="BodyText"/>
       </w:pPr>
       <w:r>
-        <w:t xml:space="preserve">Todos os pacientes que foram submetidos à cirurgia ortopédica de grande porte (ATQ, ATJ, Coluna e Trauma do Fêmur), receberam profilaxia medicamentosa. A heparina de baixo peso molecular, foi prescrita para 357 (97.8%) pacientes, a Rivaroxabana para 87 (23.8%) , a Dabigatrana para 5 (1.4%) pacientes e a varfarina para 202 (55.3%). Sendo que alguns pacientes no período da hospitalização foi prescrita HBPM e na alta hospitalar a varfarina ou rivaroxabana de acordo com avaliação do clínico ou do cirurgião vascular. A profilaxia não medicamentosa utilizada é o dispositivo de compressão pneumática: no Centro de Terapia Intensiva (CTI), após o procedimento cirúrgico nos paciente que foram submetidos à artrodese de coluna e para outras cirurgias ortopédicas com prescrição do intensivistas e nas enfermarias após avaliação do clinico.</w:t>
+        <w:t xml:space="preserve">Todos os pacientes que foram submetidos à cirurgia ortopédica de grande porte (ATQ, ATJ, Coluna e Trauma do Fêmur), receberam profilaxia medicamentosa. A heparina de baixo peso molecular, foi prescrita para 384 (90,1%) pacientes, a Rivaroxabana para 87 (20,4%) , a Dabigatrana para 5 (1,2%) pacientes e a varfarina para 196 (46,0%). Sendo que alguns pacientes no período da hospitalização foi prescrita HBPM e na alta hospitalar a varfarina ou rivaroxabana de acordo com avaliação do clínico ou do cirurgião vascular. A profilaxia não medicamentosa utilizada é o dispositivo de compressão pneumática: no Centro de Terapia Intensiva (CTI), após o procedimento cirúrgico nos paciente que foram submetidos à artrodese de coluna e para outras cirurgias ortopédicas com prescrição do intensivistas e nas enfermarias após avaliação do clinico.</w:t>
       </w:r>
     </w:p>
     <w:p>
@@ -220,7 +231,220 @@
         <w:pStyle w:val="BodyText"/>
       </w:pPr>
       <w:r>
-        <w:t xml:space="preserve">Nos pacientes que apresentaram tromboembolismo venoso sintomático, 198 (54.2%) dos pacientes apresentaram hipertensão arterial, 2 (0.5%) Doença Reumática, em 12 (3.3%) a Artrite Reumatoide, em 10 (2.7%) AVC, em 39 (10.7%) Diabetes Mellitus e em 13 (3.6%) Cardiopatia.</w:t>
+        <w:t xml:space="preserve">Nos pacientes que apresentaram tromboembolismo venoso sintomático, 224 (52,6%) dos pacientes apresentaram hipertensão arterial, 3 (0,7%) Doença Reumática, em 15 (3,5%) a Artrite Reumatoide, em 12 (2,8%) AVC, em 44 (10,3%) Diabetes Mellitus e em 15 (3,5%) Cardiopatia.</w:t>
+      </w:r>
+    </w:p>
+    <w:p>
+      <w:r>
+        <w:pict>
+          <v:rect style="width:0;height:1.5pt" o:hralign="center" o:hrstd="t" o:hr="t"/>
+        </w:pict>
+      </w:r>
+    </w:p>
+    <w:p>
+      <w:pPr>
+        <w:pStyle w:val="FirstParagraph"/>
+      </w:pPr>
+      <w:r>
+        <w:rPr>
+          <w:b/>
+        </w:rPr>
+        <w:t xml:space="preserve">Novos resultados</w:t>
+      </w:r>
+    </w:p>
+    <w:p>
+      <w:pPr>
+        <w:pStyle w:val="BodyText"/>
+      </w:pPr>
+      <w:r>
+        <w:rPr>
+          <w:b/>
+        </w:rPr>
+        <w:t xml:space="preserve">Obesidade</w:t>
+      </w:r>
+      <w:r>
+        <w:t xml:space="preserve"> </w:t>
+      </w:r>
+      <w:r>
+        <w:t xml:space="preserve">(IMC &gt;= 30):</w:t>
+      </w:r>
+    </w:p>
+    <w:p>
+      <w:pPr>
+        <w:pStyle w:val="BodyText"/>
+      </w:pPr>
+      <w:r>
+        <w:t xml:space="preserve">N = 129</w:t>
+      </w:r>
+    </w:p>
+    <w:p>
+      <w:pPr>
+        <w:pStyle w:val="BodyText"/>
+      </w:pPr>
+      <w:r>
+        <w:t xml:space="preserve">35,5 %</w:t>
+      </w:r>
+    </w:p>
+    <w:p>
+      <w:pPr>
+        <w:pStyle w:val="BodyText"/>
+      </w:pPr>
+      <w:r>
+        <w:t xml:space="preserve">p-valor: &lt; 0,001</w:t>
+      </w:r>
+      <w:r>
+        <w:t xml:space="preserve"> </w:t>
+      </w:r>
+    </w:p>
+    <w:p>
+      <w:pPr>
+        <w:pStyle w:val="BodyText"/>
+      </w:pPr>
+      <w:r>
+        <w:t xml:space="preserve">perdas: 63</w:t>
+      </w:r>
+    </w:p>
+    <w:p>
+      <w:pPr>
+        <w:pStyle w:val="Figure"/>
+      </w:pPr>
+      <w:r>
+        <w:drawing>
+          <wp:inline>
+            <wp:extent cx="5334000" cy="5334000"/>
+            <wp:effectExtent b="0" l="0" r="0" t="0"/>
+            <wp:docPr descr="" id="1" name="Picture"/>
+            <a:graphic>
+              <a:graphicData uri="http://schemas.openxmlformats.org/drawingml/2006/picture">
+                <pic:pic>
+                  <pic:nvPicPr>
+                    <pic:cNvPr descr="../graficos/imc.png" id="0" name="Picture"/>
+                    <pic:cNvPicPr>
+                      <a:picLocks noChangeArrowheads="1" noChangeAspect="1"/>
+                    </pic:cNvPicPr>
+                  </pic:nvPicPr>
+                  <pic:blipFill>
+                    <a:blip r:embed="rId21"/>
+                    <a:stretch>
+                      <a:fillRect/>
+                    </a:stretch>
+                  </pic:blipFill>
+                  <pic:spPr bwMode="auto">
+                    <a:xfrm>
+                      <a:off x="0" y="0"/>
+                      <a:ext cx="5334000" cy="5334000"/>
+                    </a:xfrm>
+                    <a:prstGeom prst="rect">
+                      <a:avLst/>
+                    </a:prstGeom>
+                    <a:noFill/>
+                    <a:ln w="9525">
+                      <a:noFill/>
+                      <a:headEnd/>
+                      <a:tailEnd/>
+                    </a:ln>
+                  </pic:spPr>
+                </pic:pic>
+              </a:graphicData>
+            </a:graphic>
+          </wp:inline>
+        </w:drawing>
+      </w:r>
+    </w:p>
+    <w:p>
+      <w:pPr>
+        <w:pStyle w:val="FirstParagraph"/>
+      </w:pPr>
+      <w:r>
+        <w:rPr>
+          <w:b/>
+        </w:rPr>
+        <w:t xml:space="preserve">Idosos</w:t>
+      </w:r>
+      <w:r>
+        <w:t xml:space="preserve"> </w:t>
+      </w:r>
+      <w:r>
+        <w:t xml:space="preserve">(Idade &gt;= 65):</w:t>
+      </w:r>
+    </w:p>
+    <w:p>
+      <w:pPr>
+        <w:pStyle w:val="BodyText"/>
+      </w:pPr>
+      <w:r>
+        <w:t xml:space="preserve">N = 228</w:t>
+      </w:r>
+    </w:p>
+    <w:p>
+      <w:pPr>
+        <w:pStyle w:val="BodyText"/>
+      </w:pPr>
+      <w:r>
+        <w:t xml:space="preserve">53,5 %</w:t>
+      </w:r>
+    </w:p>
+    <w:p>
+      <w:pPr>
+        <w:pStyle w:val="BodyText"/>
+      </w:pPr>
+      <w:r>
+        <w:t xml:space="preserve">p-valor: 0,16</w:t>
+      </w:r>
+    </w:p>
+    <w:p>
+      <w:pPr>
+        <w:pStyle w:val="BodyText"/>
+      </w:pPr>
+      <w:r>
+        <w:t xml:space="preserve">(sem perdas)</w:t>
+      </w:r>
+    </w:p>
+    <w:p>
+      <w:pPr>
+        <w:pStyle w:val="Figure"/>
+      </w:pPr>
+      <w:r>
+        <w:drawing>
+          <wp:inline>
+            <wp:extent cx="5334000" cy="5334000"/>
+            <wp:effectExtent b="0" l="0" r="0" t="0"/>
+            <wp:docPr descr="" id="1" name="Picture"/>
+            <a:graphic>
+              <a:graphicData uri="http://schemas.openxmlformats.org/drawingml/2006/picture">
+                <pic:pic>
+                  <pic:nvPicPr>
+                    <pic:cNvPr descr="../graficos/idade.png" id="0" name="Picture"/>
+                    <pic:cNvPicPr>
+                      <a:picLocks noChangeArrowheads="1" noChangeAspect="1"/>
+                    </pic:cNvPicPr>
+                  </pic:nvPicPr>
+                  <pic:blipFill>
+                    <a:blip r:embed="rId22"/>
+                    <a:stretch>
+                      <a:fillRect/>
+                    </a:stretch>
+                  </pic:blipFill>
+                  <pic:spPr bwMode="auto">
+                    <a:xfrm>
+                      <a:off x="0" y="0"/>
+                      <a:ext cx="5334000" cy="5334000"/>
+                    </a:xfrm>
+                    <a:prstGeom prst="rect">
+                      <a:avLst/>
+                    </a:prstGeom>
+                    <a:noFill/>
+                    <a:ln w="9525">
+                      <a:noFill/>
+                      <a:headEnd/>
+                      <a:tailEnd/>
+                    </a:ln>
+                  </pic:spPr>
+                </pic:pic>
+              </a:graphicData>
+            </a:graphic>
+          </wp:inline>
+        </w:drawing>
       </w:r>
     </w:p>
     <w:sectPr/>
@@ -331,7 +555,7 @@
     </w:lvl>
   </w:abstractNum>
   <w:abstractNum w:abstractNumId="990">
-    <w:nsid w:val="d03b2368"/>
+    <w:nsid w:val="cdb3a3d0"/>
     <w:multiLevelType w:val="multilevel"/>
     <w:lvl w:ilvl="0">
       <w:numFmt w:val="bullet"/>

</xml_diff>

<commit_message>
relatório atualizado (viz, doc e pdf)
</commit_message>
<xml_diff>
--- a/relatorio/analise_dados_VC_2016.docx
+++ b/relatorio/analise_dados_VC_2016.docx
@@ -447,6 +447,280 @@
         </w:drawing>
       </w:r>
     </w:p>
+    <w:p>
+      <w:pPr>
+        <w:pStyle w:val="FirstParagraph"/>
+      </w:pPr>
+      <w:r>
+        <w:rPr>
+          <w:b/>
+        </w:rPr>
+        <w:t xml:space="preserve">Amplitude dos dados quantitativos</w:t>
+      </w:r>
+    </w:p>
+    <w:p>
+      <w:pPr>
+        <w:pStyle w:val="Compact"/>
+        <w:numPr>
+          <w:numId w:val="1001"/>
+          <w:ilvl w:val="0"/>
+        </w:numPr>
+      </w:pPr>
+      <w:r>
+        <w:t xml:space="preserve">Idade mínima: 15</w:t>
+      </w:r>
+    </w:p>
+    <w:p>
+      <w:pPr>
+        <w:pStyle w:val="Compact"/>
+        <w:numPr>
+          <w:numId w:val="1001"/>
+          <w:ilvl w:val="0"/>
+        </w:numPr>
+      </w:pPr>
+      <w:r>
+        <w:t xml:space="preserve">Idade máxima: 94</w:t>
+      </w:r>
+    </w:p>
+    <w:p>
+      <w:pPr>
+        <w:pStyle w:val="Compact"/>
+        <w:numPr>
+          <w:numId w:val="1001"/>
+          <w:ilvl w:val="0"/>
+        </w:numPr>
+      </w:pPr>
+      <w:r>
+        <w:t xml:space="preserve">IMC mínimo: 15,4</w:t>
+      </w:r>
+    </w:p>
+    <w:p>
+      <w:pPr>
+        <w:pStyle w:val="Compact"/>
+        <w:numPr>
+          <w:numId w:val="1001"/>
+          <w:ilvl w:val="0"/>
+        </w:numPr>
+      </w:pPr>
+      <w:r>
+        <w:t xml:space="preserve">IMC máximo: 78,3</w:t>
+      </w:r>
+    </w:p>
+    <w:tbl>
+      <w:tblPr>
+        <w:tblStyle w:val="TableNormal"/>
+        <w:tblW w:type="pct" w:w="0.0"/>
+        <w:tblLook w:firstRow="1"/>
+      </w:tblPr>
+      <w:tblGrid/>
+      <w:tr>
+        <w:trPr>
+          <w:cnfStyle w:firstRow="1"/>
+        </w:trPr>
+        <w:tc>
+          <w:tcPr>
+            <w:tcBorders>
+              <w:bottom w:val="single"/>
+            </w:tcBorders>
+            <w:vAlign w:val="bottom"/>
+          </w:tcPr>
+          <w:p>
+            <w:pPr>
+              <w:pStyle w:val="Compact"/>
+              <w:jc w:val="center"/>
+            </w:pPr>
+            <w:r>
+              <w:t xml:space="preserve">Idade</w:t>
+            </w:r>
+          </w:p>
+        </w:tc>
+        <w:tc>
+          <w:tcPr>
+            <w:tcBorders>
+              <w:bottom w:val="single"/>
+            </w:tcBorders>
+            <w:vAlign w:val="bottom"/>
+          </w:tcPr>
+          <w:p>
+            <w:pPr>
+              <w:pStyle w:val="Compact"/>
+              <w:jc w:val="center"/>
+            </w:pPr>
+            <w:r>
+              <w:t xml:space="preserve">IMC</w:t>
+            </w:r>
+          </w:p>
+        </w:tc>
+      </w:tr>
+      <w:tr>
+        <w:tc>
+          <w:p>
+            <w:pPr>
+              <w:pStyle w:val="Compact"/>
+              <w:jc w:val="center"/>
+            </w:pPr>
+            <w:r>
+              <w:t xml:space="preserve">Min. :15,00</w:t>
+            </w:r>
+          </w:p>
+        </w:tc>
+        <w:tc>
+          <w:p>
+            <w:pPr>
+              <w:pStyle w:val="Compact"/>
+              <w:jc w:val="center"/>
+            </w:pPr>
+            <w:r>
+              <w:t xml:space="preserve">Min. :15,43</w:t>
+            </w:r>
+          </w:p>
+        </w:tc>
+      </w:tr>
+      <w:tr>
+        <w:tc>
+          <w:p>
+            <w:pPr>
+              <w:pStyle w:val="Compact"/>
+              <w:jc w:val="center"/>
+            </w:pPr>
+            <w:r>
+              <w:t xml:space="preserve">1st Qu.:54,00</w:t>
+            </w:r>
+          </w:p>
+        </w:tc>
+        <w:tc>
+          <w:p>
+            <w:pPr>
+              <w:pStyle w:val="Compact"/>
+              <w:jc w:val="center"/>
+            </w:pPr>
+            <w:r>
+              <w:t xml:space="preserve">1st Qu.:24,68</w:t>
+            </w:r>
+          </w:p>
+        </w:tc>
+      </w:tr>
+      <w:tr>
+        <w:tc>
+          <w:p>
+            <w:pPr>
+              <w:pStyle w:val="Compact"/>
+              <w:jc w:val="center"/>
+            </w:pPr>
+            <w:r>
+              <w:t xml:space="preserve">Median :66,00</w:t>
+            </w:r>
+          </w:p>
+        </w:tc>
+        <w:tc>
+          <w:p>
+            <w:pPr>
+              <w:pStyle w:val="Compact"/>
+              <w:jc w:val="center"/>
+            </w:pPr>
+            <w:r>
+              <w:t xml:space="preserve">Median :27,78</w:t>
+            </w:r>
+          </w:p>
+        </w:tc>
+      </w:tr>
+      <w:tr>
+        <w:tc>
+          <w:p>
+            <w:pPr>
+              <w:pStyle w:val="Compact"/>
+              <w:jc w:val="center"/>
+            </w:pPr>
+            <w:r>
+              <w:t xml:space="preserve">Mean :63,43</w:t>
+            </w:r>
+          </w:p>
+        </w:tc>
+        <w:tc>
+          <w:p>
+            <w:pPr>
+              <w:pStyle w:val="Compact"/>
+              <w:jc w:val="center"/>
+            </w:pPr>
+            <w:r>
+              <w:t xml:space="preserve">Mean :28,71</w:t>
+            </w:r>
+          </w:p>
+        </w:tc>
+      </w:tr>
+      <w:tr>
+        <w:tc>
+          <w:p>
+            <w:pPr>
+              <w:pStyle w:val="Compact"/>
+              <w:jc w:val="center"/>
+            </w:pPr>
+            <w:r>
+              <w:t xml:space="preserve">3rd Qu.:75,00</w:t>
+            </w:r>
+          </w:p>
+        </w:tc>
+        <w:tc>
+          <w:p>
+            <w:pPr>
+              <w:pStyle w:val="Compact"/>
+              <w:jc w:val="center"/>
+            </w:pPr>
+            <w:r>
+              <w:t xml:space="preserve">3rd Qu.:31,71</w:t>
+            </w:r>
+          </w:p>
+        </w:tc>
+      </w:tr>
+      <w:tr>
+        <w:tc>
+          <w:p>
+            <w:pPr>
+              <w:pStyle w:val="Compact"/>
+              <w:jc w:val="center"/>
+            </w:pPr>
+            <w:r>
+              <w:t xml:space="preserve">Max. :94,00</w:t>
+            </w:r>
+          </w:p>
+        </w:tc>
+        <w:tc>
+          <w:p>
+            <w:pPr>
+              <w:pStyle w:val="Compact"/>
+              <w:jc w:val="center"/>
+            </w:pPr>
+            <w:r>
+              <w:t xml:space="preserve">Max. :78,34</w:t>
+            </w:r>
+          </w:p>
+        </w:tc>
+      </w:tr>
+      <w:tr>
+        <w:tc>
+          <w:p>
+            <w:pPr>
+              <w:pStyle w:val="Compact"/>
+              <w:jc w:val="center"/>
+            </w:pPr>
+            <w:r>
+              <w:t xml:space="preserve">NA</w:t>
+            </w:r>
+          </w:p>
+        </w:tc>
+        <w:tc>
+          <w:p>
+            <w:pPr>
+              <w:pStyle w:val="Compact"/>
+              <w:jc w:val="center"/>
+            </w:pPr>
+            <w:r>
+              <w:t xml:space="preserve">NA's :63</w:t>
+            </w:r>
+          </w:p>
+        </w:tc>
+      </w:tr>
+    </w:tbl>
     <w:sectPr/>
   </w:body>
 </w:document>
@@ -555,7 +829,7 @@
     </w:lvl>
   </w:abstractNum>
   <w:abstractNum w:abstractNumId="990">
-    <w:nsid w:val="cdb3a3d0"/>
+    <w:nsid w:val="e0c781d4"/>
     <w:multiLevelType w:val="multilevel"/>
     <w:lvl w:ilvl="0">
       <w:numFmt w:val="bullet"/>
@@ -626,6 +900,87 @@
     <w:lvl w:ilvl="6">
       <w:numFmt w:val="bullet"/>
       <w:lvlText w:val=" "/>
+      <w:lvlJc w:val="left"/>
+      <w:pPr>
+        <w:tabs>
+          <w:tab w:val="num" w:pos="4320"/>
+        </w:tabs>
+        <w:ind w:left="4800" w:hanging="480"/>
+      </w:pPr>
+    </w:lvl>
+  </w:abstractNum>
+  <w:abstractNum w:abstractNumId="991">
+    <w:nsid w:val="c9414459"/>
+    <w:multiLevelType w:val="multilevel"/>
+    <w:lvl w:ilvl="0">
+      <w:numFmt w:val="bullet"/>
+      <w:lvlText w:val="•"/>
+      <w:lvlJc w:val="left"/>
+      <w:pPr>
+        <w:tabs>
+          <w:tab w:val="num" w:pos="0"/>
+        </w:tabs>
+        <w:ind w:left="480" w:hanging="480"/>
+      </w:pPr>
+    </w:lvl>
+    <w:lvl w:ilvl="1">
+      <w:numFmt w:val="bullet"/>
+      <w:lvlText w:val="–"/>
+      <w:lvlJc w:val="left"/>
+      <w:pPr>
+        <w:tabs>
+          <w:tab w:val="num" w:pos="720"/>
+        </w:tabs>
+        <w:ind w:left="1200" w:hanging="480"/>
+      </w:pPr>
+    </w:lvl>
+    <w:lvl w:ilvl="2">
+      <w:numFmt w:val="bullet"/>
+      <w:lvlText w:val="•"/>
+      <w:lvlJc w:val="left"/>
+      <w:pPr>
+        <w:tabs>
+          <w:tab w:val="num" w:pos="1440"/>
+        </w:tabs>
+        <w:ind w:left="1920" w:hanging="480"/>
+      </w:pPr>
+    </w:lvl>
+    <w:lvl w:ilvl="3">
+      <w:numFmt w:val="bullet"/>
+      <w:lvlText w:val="–"/>
+      <w:lvlJc w:val="left"/>
+      <w:pPr>
+        <w:tabs>
+          <w:tab w:val="num" w:pos="2160"/>
+        </w:tabs>
+        <w:ind w:left="2640" w:hanging="480"/>
+      </w:pPr>
+    </w:lvl>
+    <w:lvl w:ilvl="4">
+      <w:numFmt w:val="bullet"/>
+      <w:lvlText w:val="•"/>
+      <w:lvlJc w:val="left"/>
+      <w:pPr>
+        <w:tabs>
+          <w:tab w:val="num" w:pos="2880"/>
+        </w:tabs>
+        <w:ind w:left="3360" w:hanging="480"/>
+      </w:pPr>
+    </w:lvl>
+    <w:lvl w:ilvl="5">
+      <w:numFmt w:val="bullet"/>
+      <w:lvlText w:val="–"/>
+      <w:lvlJc w:val="left"/>
+      <w:pPr>
+        <w:tabs>
+          <w:tab w:val="num" w:pos="3600"/>
+        </w:tabs>
+        <w:ind w:left="4080" w:hanging="480"/>
+      </w:pPr>
+    </w:lvl>
+    <w:lvl w:ilvl="6">
+      <w:numFmt w:val="bullet"/>
+      <w:lvlText w:val="•"/>
       <w:lvlJc w:val="left"/>
       <w:pPr>
         <w:tabs>
@@ -640,6 +995,9 @@
   </w:num>
   <w:num w:numId="1000">
     <w:abstractNumId w:val="990"/>
+  </w:num>
+  <w:num w:numId="1001">
+    <w:abstractNumId w:val="991"/>
   </w:num>
 </w:numbering>
 </file>

</xml_diff>

<commit_message>
relatório atualizado com novos dados
</commit_message>
<xml_diff>
--- a/relatorio/analise_dados_VC_2016.docx
+++ b/relatorio/analise_dados_VC_2016.docx
@@ -147,7 +147,7 @@
         <w:pStyle w:val="BodyText"/>
       </w:pPr>
       <w:r>
-        <w:t xml:space="preserve">Após o levantamento dos pacientes com diagnóstico positivo para TVP (N original 493), foram encontrados 58 prontuários com múltiplas ocorrências no período de 5 anos do estudo. Por este motivo foram excluídas 67 entradas duplicadas, preservando apenas a primeira ocorrência de cada paciente.</w:t>
+        <w:t xml:space="preserve">Após o levantamento dos pacientes com diagnóstico positivo para TVP (N original 486), foram encontrados 55 prontuários com múltiplas ocorrências no período de 5 anos do estudo. Por este motivo foram excluídas 64 entradas duplicadas, preservando apenas a primeira ocorrência de cada paciente.</w:t>
       </w:r>
     </w:p>
     <w:p>
@@ -166,15 +166,15 @@
         <w:pStyle w:val="BodyText"/>
       </w:pPr>
       <w:r>
-        <w:t xml:space="preserve">63 pacientes não tiveram o IMC calculado devido à ausência de dados de altura, peso ou ambos. 2 pacientes não tinham informação sobre TEP. Não foi encontrada informação sobre a comorbidade Cardiopatia para 88 pacientes.</w:t>
-      </w:r>
-    </w:p>
-    <w:p>
-      <w:pPr>
-        <w:pStyle w:val="BodyText"/>
-      </w:pPr>
-      <w:r>
-        <w:t xml:space="preserve">Após a aplicação dos critérios de inclusão e exclusão foram obtidas informações de 426 pacientes para este estudo.</w:t>
+        <w:t xml:space="preserve">62 pacientes não tiveram o IMC calculado devido à ausência de dados de altura, peso ou ambos. 2 pacientes não tinham informação sobre TEP. Não foi encontrada informação sobre a comorbidade Cardiopatia para 87 pacientes.</w:t>
+      </w:r>
+    </w:p>
+    <w:p>
+      <w:pPr>
+        <w:pStyle w:val="BodyText"/>
+      </w:pPr>
+      <w:r>
+        <w:t xml:space="preserve">Após a aplicação dos critérios de inclusão e exclusão foram obtidas informações de 422 pacientes para este estudo.</w:t>
       </w:r>
     </w:p>
     <w:p>
@@ -193,7 +193,7 @@
         <w:pStyle w:val="BodyText"/>
       </w:pPr>
       <w:r>
-        <w:t xml:space="preserve">No período de 2010 até 2014 foram diagnosticados pelo ecodoppler 426 pacientes com TVP. Destes 8 (1,9%) pacientes apresentaram concomitante TEP, 54 (12,7%) pacientes desenvolveram síndrome pós- trombótica e 62 (14,6%) apresentaram TVP prévia a cirurgia. A idade média (±DP) dos pacientes foi 63,4 (±15,8) anos. A média (±DP) do IMC foi de 28,7 (±6,4) e os centros que apresentaram maior percentual de tromboembolismo venoso foram o Centro de Atenção Especializada (CAE) do joelho, do quadril e do trauma (81,9%).</w:t>
+        <w:t xml:space="preserve">No período de 2010 até 2014 foram diagnosticados pelo ecodoppler 422 pacientes com TVP. Destes 8 (1,9%) pacientes apresentaram concomitante TEP, 54 (12,8%) pacientes desenvolveram síndrome pós- trombótica e 61 (14,5%) apresentaram TVP prévia a cirurgia. A idade média (±DP) dos pacientes foi 63,4 (±15,8) anos. A média (±DP) do IMC foi de 28,7 (±6,4) e os centros que apresentaram maior percentual de tromboembolismo venoso foram o Centro de Atenção Especializada (CAE) do joelho, do quadril e do trauma (82,7%).</w:t>
       </w:r>
     </w:p>
     <w:p>
@@ -212,7 +212,7 @@
         <w:pStyle w:val="BodyText"/>
       </w:pPr>
       <w:r>
-        <w:t xml:space="preserve">Todos os pacientes que foram submetidos à cirurgia ortopédica de grande porte (ATQ, ATJ, Coluna e Trauma do Fêmur), receberam profilaxia medicamentosa. A heparina de baixo peso molecular, foi prescrita para 384 (90,1%) pacientes, a Rivaroxabana para 87 (20,4%) , a Dabigatrana para 5 (1,2%) pacientes e a varfarina para 196 (46,0%). Sendo que alguns pacientes no período da hospitalização foi prescrita HBPM e na alta hospitalar a varfarina ou rivaroxabana de acordo com avaliação do clínico ou do cirurgião vascular. A profilaxia não medicamentosa utilizada é o dispositivo de compressão pneumática: no Centro de Terapia Intensiva (CTI), após o procedimento cirúrgico nos paciente que foram submetidos à artrodese de coluna e para outras cirurgias ortopédicas com prescrição do intensivistas e nas enfermarias após avaliação do clinico.</w:t>
+        <w:t xml:space="preserve">Todos os pacientes que foram submetidos à cirurgia ortopédica de grande porte (ATQ, ATJ, Coluna e Trauma do Fêmur), receberam profilaxia medicamentosa. A heparina de baixo peso molecular, foi prescrita para 380 (90,0%) pacientes, a Rivaroxabana para 86 (20,4%) , a Dabigatrana para 5 (1,2%) pacientes e a varfarina para 193 (45,7%). Sendo que alguns pacientes no período da hospitalização foi prescrita HBPM e na alta hospitalar a varfarina ou rivaroxabana de acordo com avaliação do clínico ou do cirurgião vascular. A profilaxia não medicamentosa utilizada é o dispositivo de compressão pneumática: no Centro de Terapia Intensiva (CTI), após o procedimento cirúrgico nos paciente que foram submetidos à artrodese de coluna e para outras cirurgias ortopédicas com prescrição do intensivistas e nas enfermarias após avaliação do clinico.</w:t>
       </w:r>
     </w:p>
     <w:p>
@@ -231,7 +231,7 @@
         <w:pStyle w:val="BodyText"/>
       </w:pPr>
       <w:r>
-        <w:t xml:space="preserve">Nos pacientes que apresentaram tromboembolismo venoso sintomático, 224 (52,6%) dos pacientes apresentaram hipertensão arterial, 3 (0,7%) Doença Reumática, em 15 (3,5%) a Artrite Reumatoide, em 12 (2,8%) AVC, em 44 (10,3%) Diabetes Mellitus e em 15 (3,5%) Cardiopatia.</w:t>
+        <w:t xml:space="preserve">Nos pacientes que apresentaram tromboembolismo venoso sintomático, 222 (52,6%) dos pacientes apresentaram hipertensão arterial, 3 (0,7%) Doença Reumática, em 14 (3,3%) a Artrite Reumatoide, em 12 (2,8%) AVC, em 42 (10,0%) Diabetes Mellitus e em 15 (3,6%) Cardiopatia.</w:t>
       </w:r>
     </w:p>
     <w:p>
@@ -282,7 +282,7 @@
         <w:pStyle w:val="BodyText"/>
       </w:pPr>
       <w:r>
-        <w:t xml:space="preserve">35,5 %</w:t>
+        <w:t xml:space="preserve">35,3 %</w:t>
       </w:r>
     </w:p>
     <w:p>
@@ -381,15 +381,15 @@
         <w:pStyle w:val="BodyText"/>
       </w:pPr>
       <w:r>
-        <w:t xml:space="preserve">53,5 %</w:t>
-      </w:r>
-    </w:p>
-    <w:p>
-      <w:pPr>
-        <w:pStyle w:val="BodyText"/>
-      </w:pPr>
-      <w:r>
-        <w:t xml:space="preserve">p-valor: 0,16</w:t>
+        <w:t xml:space="preserve">53,6 %</w:t>
+      </w:r>
+    </w:p>
+    <w:p>
+      <w:pPr>
+        <w:pStyle w:val="BodyText"/>
+      </w:pPr>
+      <w:r>
+        <w:t xml:space="preserve">p-valor: 0,158</w:t>
       </w:r>
     </w:p>
     <w:p>
@@ -595,7 +595,7 @@
               <w:jc w:val="center"/>
             </w:pPr>
             <w:r>
-              <w:t xml:space="preserve">1st Qu.:24,68</w:t>
+              <w:t xml:space="preserve">1st Qu.:24,66</w:t>
             </w:r>
           </w:p>
         </w:tc>
@@ -619,7 +619,7 @@
               <w:jc w:val="center"/>
             </w:pPr>
             <w:r>
-              <w:t xml:space="preserve">Median :27,78</w:t>
+              <w:t xml:space="preserve">Median :27,77</w:t>
             </w:r>
           </w:p>
         </w:tc>
@@ -643,7 +643,7 @@
               <w:jc w:val="center"/>
             </w:pPr>
             <w:r>
-              <w:t xml:space="preserve">Mean :28,71</w:t>
+              <w:t xml:space="preserve">Mean :28,68</w:t>
             </w:r>
           </w:p>
         </w:tc>
@@ -667,7 +667,7 @@
               <w:jc w:val="center"/>
             </w:pPr>
             <w:r>
-              <w:t xml:space="preserve">3rd Qu.:31,71</w:t>
+              <w:t xml:space="preserve">3rd Qu.:31,65</w:t>
             </w:r>
           </w:p>
         </w:tc>
@@ -715,7 +715,7 @@
               <w:jc w:val="center"/>
             </w:pPr>
             <w:r>
-              <w:t xml:space="preserve">NA's :63</w:t>
+              <w:t xml:space="preserve">NA's :62</w:t>
             </w:r>
           </w:p>
         </w:tc>
@@ -829,7 +829,7 @@
     </w:lvl>
   </w:abstractNum>
   <w:abstractNum w:abstractNumId="990">
-    <w:nsid w:val="e0c781d4"/>
+    <w:nsid w:val="3c52e2a4"/>
     <w:multiLevelType w:val="multilevel"/>
     <w:lvl w:ilvl="0">
       <w:numFmt w:val="bullet"/>
@@ -910,7 +910,7 @@
     </w:lvl>
   </w:abstractNum>
   <w:abstractNum w:abstractNumId="991">
-    <w:nsid w:val="c9414459"/>
+    <w:nsid w:val="5908ab13"/>
     <w:multiLevelType w:val="multilevel"/>
     <w:lvl w:ilvl="0">
       <w:numFmt w:val="bullet"/>

</xml_diff>

<commit_message>
outputs do relatório atualizados
</commit_message>
<xml_diff>
--- a/relatorio/analise_dados_VC_2016.docx
+++ b/relatorio/analise_dados_VC_2016.docx
@@ -147,7 +147,7 @@
         <w:pStyle w:val="BodyText"/>
       </w:pPr>
       <w:r>
-        <w:t xml:space="preserve">Após o levantamento dos pacientes com diagnóstico positivo para TVP (N original 486), foram encontrados 55 prontuários com múltiplas ocorrências no período de 5 anos do estudo. Por este motivo foram excluídas 64 entradas duplicadas, preservando apenas a primeira ocorrência de cada paciente.</w:t>
+        <w:t xml:space="preserve">Após o levantamento dos pacientes com diagnóstico positivo para TVP (N original 424), foram encontrados 46 prontuários com múltiplas ocorrências no período de 5 anos do estudo. Por este motivo foram excluídas 54 entradas duplicadas, preservando apenas a primeira ocorrência de cada paciente.</w:t>
       </w:r>
     </w:p>
     <w:p>
@@ -166,15 +166,15 @@
         <w:pStyle w:val="BodyText"/>
       </w:pPr>
       <w:r>
-        <w:t xml:space="preserve">62 pacientes não tiveram o IMC calculado devido à ausência de dados de altura, peso ou ambos. 2 pacientes não tinham informação sobre TEP. Não foi encontrada informação sobre a comorbidade Cardiopatia para 87 pacientes.</w:t>
-      </w:r>
-    </w:p>
-    <w:p>
-      <w:pPr>
-        <w:pStyle w:val="BodyText"/>
-      </w:pPr>
-      <w:r>
-        <w:t xml:space="preserve">Após a aplicação dos critérios de inclusão e exclusão foram obtidas informações de 422 pacientes para este estudo.</w:t>
+        <w:t xml:space="preserve">34 pacientes não tiveram o IMC calculado devido à ausência de dados de altura, peso ou ambos. Não foi encontrada informação sobre a comorbidade Cardiopatia para 0 pacientes.</w:t>
+      </w:r>
+    </w:p>
+    <w:p>
+      <w:pPr>
+        <w:pStyle w:val="BodyText"/>
+      </w:pPr>
+      <w:r>
+        <w:t xml:space="preserve">Após a aplicação dos critérios de inclusão e exclusão foram obtidas informações de 361 pacientes para este estudo.</w:t>
       </w:r>
     </w:p>
     <w:p>
@@ -193,7 +193,7 @@
         <w:pStyle w:val="BodyText"/>
       </w:pPr>
       <w:r>
-        <w:t xml:space="preserve">No período de 2010 até 2014 foram diagnosticados pelo ecodoppler 422 pacientes com TVP. Destes 8 (1,9%) pacientes apresentaram concomitante TEP, 54 (12,8%) pacientes desenvolveram síndrome pós- trombótica e 61 (14,5%) apresentaram TVP prévia a cirurgia. A idade média (±DP) dos pacientes foi 63,4 (±15,8) anos. A média (±DP) do IMC foi de 28,7 (±6,4) e os centros que apresentaram maior percentual de tromboembolismo venoso foram o Centro de Atenção Especializada (CAE) do joelho, do quadril e do trauma (82,7%).</w:t>
+        <w:t xml:space="preserve">No período de 2010 até 2014 foram diagnosticados pelo ecodoppler 361 pacientes com TVP. Destes 54 (15,0%) pacientes desenvolveram síndrome pós- trombótica. A idade média (±DP) dos pacientes foi 64,2 (±15,8) anos. A média (±DP) do IMC foi de 28,6 (±6,4) e os centros que apresentaram maior percentual de tromboembolismo venoso foram o Centro de Atenção Especializada (CAE) do joelho, do quadril e do trauma (84,2%).</w:t>
       </w:r>
     </w:p>
     <w:p>
@@ -212,7 +212,7 @@
         <w:pStyle w:val="BodyText"/>
       </w:pPr>
       <w:r>
-        <w:t xml:space="preserve">Todos os pacientes que foram submetidos à cirurgia ortopédica de grande porte (ATQ, ATJ, Coluna e Trauma do Fêmur), receberam profilaxia medicamentosa. A heparina de baixo peso molecular, foi prescrita para 380 (90,0%) pacientes, a Rivaroxabana para 86 (20,4%) , a Dabigatrana para 5 (1,2%) pacientes e a varfarina para 193 (45,7%). Sendo que alguns pacientes no período da hospitalização foi prescrita HBPM e na alta hospitalar a varfarina ou rivaroxabana de acordo com avaliação do clínico ou do cirurgião vascular. A profilaxia não medicamentosa utilizada é o dispositivo de compressão pneumática: no Centro de Terapia Intensiva (CTI), após o procedimento cirúrgico nos paciente que foram submetidos à artrodese de coluna e para outras cirurgias ortopédicas com prescrição do intensivistas e nas enfermarias após avaliação do clinico.</w:t>
+        <w:t xml:space="preserve">Todos os pacientes que foram submetidos à cirurgia ortopédica de grande porte (ATQ, ATJ, Coluna e Trauma do Fêmur), receberam profilaxia medicamentosa. A heparina de baixo peso molecular, foi prescrita para 346 (95,8%) pacientes, a Rivaroxabana para 77 (21,3%) , a Dabigatrana para 5 (1,4%) pacientes e a varfarina para 208 (57,6%). Sendo que alguns pacientes no período da hospitalização foi prescrita HBPM e na alta hospitalar a varfarina ou rivaroxabana de acordo com avaliação do clínico ou do cirurgião vascular. A profilaxia não medicamentosa utilizada é o dispositivo de compressão pneumática: no Centro de Terapia Intensiva (CTI), após o procedimento cirúrgico nos paciente que foram submetidos à artrodese de coluna e para outras cirurgias ortopédicas com prescrição do intensivistas e nas enfermarias após avaliação do clinico.</w:t>
       </w:r>
     </w:p>
     <w:p>
@@ -231,7 +231,7 @@
         <w:pStyle w:val="BodyText"/>
       </w:pPr>
       <w:r>
-        <w:t xml:space="preserve">Nos pacientes que apresentaram tromboembolismo venoso sintomático, 222 (52,6%) dos pacientes apresentaram hipertensão arterial, 3 (0,7%) Doença Reumática, em 14 (3,3%) a Artrite Reumatoide, em 12 (2,8%) AVC, em 42 (10,0%) Diabetes Mellitus e em 15 (3,6%) Cardiopatia.</w:t>
+        <w:t xml:space="preserve">Nos pacientes que apresentaram tromboembolismo venoso sintomático, 238 (65,9%) dos pacientes apresentaram hipertensão arterial, 5 (1,4%) Doença Reumática, em 16 (4,4%) a Artrite Reumatoide, em 10 (2,8%) AVC, em 38 (10,5%) Diabetes Mellitus e em 25 (6,9%) Cardiopatia.</w:t>
       </w:r>
     </w:p>
     <w:p>
@@ -282,7 +282,7 @@
         <w:pStyle w:val="BodyText"/>
       </w:pPr>
       <w:r>
-        <w:t xml:space="preserve">35,3 %</w:t>
+        <w:t xml:space="preserve">34,6 %</w:t>
       </w:r>
     </w:p>
     <w:p>
@@ -306,54 +306,7 @@
     </w:p>
     <w:p>
       <w:pPr>
-        <w:pStyle w:val="Figure"/>
-      </w:pPr>
-      <w:r>
-        <w:drawing>
-          <wp:inline>
-            <wp:extent cx="5334000" cy="5334000"/>
-            <wp:effectExtent b="0" l="0" r="0" t="0"/>
-            <wp:docPr descr="" id="1" name="Picture"/>
-            <a:graphic>
-              <a:graphicData uri="http://schemas.openxmlformats.org/drawingml/2006/picture">
-                <pic:pic>
-                  <pic:nvPicPr>
-                    <pic:cNvPr descr="../graficos/obeso.png" id="0" name="Picture"/>
-                    <pic:cNvPicPr>
-                      <a:picLocks noChangeArrowheads="1" noChangeAspect="1"/>
-                    </pic:cNvPicPr>
-                  </pic:nvPicPr>
-                  <pic:blipFill>
-                    <a:blip r:embed="rId21"/>
-                    <a:stretch>
-                      <a:fillRect/>
-                    </a:stretch>
-                  </pic:blipFill>
-                  <pic:spPr bwMode="auto">
-                    <a:xfrm>
-                      <a:off x="0" y="0"/>
-                      <a:ext cx="5334000" cy="5334000"/>
-                    </a:xfrm>
-                    <a:prstGeom prst="rect">
-                      <a:avLst/>
-                    </a:prstGeom>
-                    <a:noFill/>
-                    <a:ln w="9525">
-                      <a:noFill/>
-                      <a:headEnd/>
-                      <a:tailEnd/>
-                    </a:ln>
-                  </pic:spPr>
-                </pic:pic>
-              </a:graphicData>
-            </a:graphic>
-          </wp:inline>
-        </w:drawing>
-      </w:r>
-    </w:p>
-    <w:p>
-      <w:pPr>
-        <w:pStyle w:val="FirstParagraph"/>
+        <w:pStyle w:val="BodyText"/>
       </w:pPr>
       <w:r>
         <w:rPr>
@@ -381,15 +334,15 @@
         <w:pStyle w:val="BodyText"/>
       </w:pPr>
       <w:r>
-        <w:t xml:space="preserve">53,6 %</w:t>
-      </w:r>
-    </w:p>
-    <w:p>
-      <w:pPr>
-        <w:pStyle w:val="BodyText"/>
-      </w:pPr>
-      <w:r>
-        <w:t xml:space="preserve">p-valor: 0,158</w:t>
+        <w:t xml:space="preserve">56,5 %</w:t>
+      </w:r>
+    </w:p>
+    <w:p>
+      <w:pPr>
+        <w:pStyle w:val="BodyText"/>
+      </w:pPr>
+      <w:r>
+        <w:t xml:space="preserve">p-valor: 0,0155</w:t>
       </w:r>
     </w:p>
     <w:p>
@@ -402,54 +355,7 @@
     </w:p>
     <w:p>
       <w:pPr>
-        <w:pStyle w:val="Figure"/>
-      </w:pPr>
-      <w:r>
-        <w:drawing>
-          <wp:inline>
-            <wp:extent cx="5334000" cy="5334000"/>
-            <wp:effectExtent b="0" l="0" r="0" t="0"/>
-            <wp:docPr descr="" id="1" name="Picture"/>
-            <a:graphic>
-              <a:graphicData uri="http://schemas.openxmlformats.org/drawingml/2006/picture">
-                <pic:pic>
-                  <pic:nvPicPr>
-                    <pic:cNvPr descr="../graficos/idoso.png" id="0" name="Picture"/>
-                    <pic:cNvPicPr>
-                      <a:picLocks noChangeArrowheads="1" noChangeAspect="1"/>
-                    </pic:cNvPicPr>
-                  </pic:nvPicPr>
-                  <pic:blipFill>
-                    <a:blip r:embed="rId22"/>
-                    <a:stretch>
-                      <a:fillRect/>
-                    </a:stretch>
-                  </pic:blipFill>
-                  <pic:spPr bwMode="auto">
-                    <a:xfrm>
-                      <a:off x="0" y="0"/>
-                      <a:ext cx="5334000" cy="5334000"/>
-                    </a:xfrm>
-                    <a:prstGeom prst="rect">
-                      <a:avLst/>
-                    </a:prstGeom>
-                    <a:noFill/>
-                    <a:ln w="9525">
-                      <a:noFill/>
-                      <a:headEnd/>
-                      <a:tailEnd/>
-                    </a:ln>
-                  </pic:spPr>
-                </pic:pic>
-              </a:graphicData>
-            </a:graphic>
-          </wp:inline>
-        </w:drawing>
-      </w:r>
-    </w:p>
-    <w:p>
-      <w:pPr>
-        <w:pStyle w:val="FirstParagraph"/>
+        <w:pStyle w:val="BodyText"/>
       </w:pPr>
       <w:r>
         <w:rPr>
@@ -584,7 +490,7 @@
               <w:jc w:val="center"/>
             </w:pPr>
             <w:r>
-              <w:t xml:space="preserve">1st Qu.:54,00</w:t>
+              <w:t xml:space="preserve">1st Qu.:55,00</w:t>
             </w:r>
           </w:p>
         </w:tc>
@@ -595,7 +501,7 @@
               <w:jc w:val="center"/>
             </w:pPr>
             <w:r>
-              <w:t xml:space="preserve">1st Qu.:24,66</w:t>
+              <w:t xml:space="preserve">1st Qu.:24,61</w:t>
             </w:r>
           </w:p>
         </w:tc>
@@ -608,7 +514,7 @@
               <w:jc w:val="center"/>
             </w:pPr>
             <w:r>
-              <w:t xml:space="preserve">Median :66,00</w:t>
+              <w:t xml:space="preserve">Median :67,00</w:t>
             </w:r>
           </w:p>
         </w:tc>
@@ -619,7 +525,7 @@
               <w:jc w:val="center"/>
             </w:pPr>
             <w:r>
-              <w:t xml:space="preserve">Median :27,77</w:t>
+              <w:t xml:space="preserve">Median :27,92</w:t>
             </w:r>
           </w:p>
         </w:tc>
@@ -632,7 +538,7 @@
               <w:jc w:val="center"/>
             </w:pPr>
             <w:r>
-              <w:t xml:space="preserve">Mean :63,43</w:t>
+              <w:t xml:space="preserve">Mean :64,16</w:t>
             </w:r>
           </w:p>
         </w:tc>
@@ -643,7 +549,7 @@
               <w:jc w:val="center"/>
             </w:pPr>
             <w:r>
-              <w:t xml:space="preserve">Mean :28,68</w:t>
+              <w:t xml:space="preserve">Mean :28,63</w:t>
             </w:r>
           </w:p>
         </w:tc>
@@ -656,7 +562,7 @@
               <w:jc w:val="center"/>
             </w:pPr>
             <w:r>
-              <w:t xml:space="preserve">3rd Qu.:75,00</w:t>
+              <w:t xml:space="preserve">3rd Qu.:76,00</w:t>
             </w:r>
           </w:p>
         </w:tc>
@@ -667,7 +573,7 @@
               <w:jc w:val="center"/>
             </w:pPr>
             <w:r>
-              <w:t xml:space="preserve">3rd Qu.:31,65</w:t>
+              <w:t xml:space="preserve">3rd Qu.:31,60</w:t>
             </w:r>
           </w:p>
         </w:tc>
@@ -715,7 +621,7 @@
               <w:jc w:val="center"/>
             </w:pPr>
             <w:r>
-              <w:t xml:space="preserve">NA's :62</w:t>
+              <w:t xml:space="preserve">NA's :34</w:t>
             </w:r>
           </w:p>
         </w:tc>
@@ -829,7 +735,7 @@
     </w:lvl>
   </w:abstractNum>
   <w:abstractNum w:abstractNumId="990">
-    <w:nsid w:val="3d57fda0"/>
+    <w:nsid w:val="955c23dd"/>
     <w:multiLevelType w:val="multilevel"/>
     <w:lvl w:ilvl="0">
       <w:numFmt w:val="bullet"/>
@@ -910,7 +816,7 @@
     </w:lvl>
   </w:abstractNum>
   <w:abstractNum w:abstractNumId="991">
-    <w:nsid w:val="77c17587"/>
+    <w:nsid w:val="b03a77c7"/>
     <w:multiLevelType w:val="multilevel"/>
     <w:lvl w:ilvl="0">
       <w:numFmt w:val="bullet"/>

</xml_diff>